<commit_message>
Added some notes about the fly camera
</commit_message>
<xml_diff>
--- a/Lectures/Day_10 (Thursday, July 17th, 2025)/Lesson Plan, day 9.docx
+++ b/Lectures/Day_10 (Thursday, July 17th, 2025)/Lesson Plan, day 9.docx
@@ -243,25 +243,7 @@
           <w:sz w:val="24"/>
           <w:szCs w:val="28"/>
         </w:rPr>
-        <w:t xml:space="preserve">Can call </w:t>
-      </w:r>
-      <w:proofErr w:type="gramStart"/>
-      <w:r>
-        <w:rPr>
-          <w:rFonts w:ascii="Courier New" w:hAnsi="Courier New" w:cs="Courier New"/>
-          <w:sz w:val="24"/>
-          <w:szCs w:val="28"/>
-        </w:rPr>
-        <w:t>DrawObject(</w:t>
-      </w:r>
-      <w:proofErr w:type="gramEnd"/>
-      <w:r>
-        <w:rPr>
-          <w:rFonts w:ascii="Courier New" w:hAnsi="Courier New" w:cs="Courier New"/>
-          <w:sz w:val="24"/>
-          <w:szCs w:val="28"/>
-        </w:rPr>
-        <w:t>) at any point</w:t>
+        <w:t>Can call DrawObject() at any point</w:t>
       </w:r>
     </w:p>
     <w:p>

</xml_diff>